<commit_message>
add create Organization flow
</commit_message>
<xml_diff>
--- a/workflow.docx
+++ b/workflow.docx
@@ -2033,6 +2033,1092 @@
       </w:r>
       <w:proofErr w:type="spellEnd"/>
     </w:p>
+    <w:p/>
+    <w:p>
+      <w:pPr>
+        <w:pStyle w:val="Heading1"/>
+        <w15:collapsed/>
+      </w:pPr>
+      <w:proofErr w:type="spellStart"/>
+      <w:r>
+        <w:t>Tạo</w:t>
+      </w:r>
+      <w:proofErr w:type="spellEnd"/>
+      <w:r>
+        <w:t xml:space="preserve"> Workspace </w:t>
+      </w:r>
+      <w:proofErr w:type="spellStart"/>
+      <w:r>
+        <w:t>mới</w:t>
+      </w:r>
+      <w:proofErr w:type="spellEnd"/>
+    </w:p>
+    <w:p>
+      <w:pPr>
+        <w:pStyle w:val="ListParagraph"/>
+        <w:numPr>
+          <w:ilvl w:val="0"/>
+          <w:numId w:val="2"/>
+        </w:numPr>
+      </w:pPr>
+      <w:proofErr w:type="spellStart"/>
+      <w:r>
+        <w:t>Nhập</w:t>
+      </w:r>
+      <w:proofErr w:type="spellEnd"/>
+      <w:r>
+        <w:t xml:space="preserve"> </w:t>
+      </w:r>
+      <w:proofErr w:type="spellStart"/>
+      <w:r>
+        <w:t>tên</w:t>
+      </w:r>
+      <w:proofErr w:type="spellEnd"/>
+      <w:r>
+        <w:t xml:space="preserve"> workspace </w:t>
+      </w:r>
+      <w:proofErr w:type="spellStart"/>
+      <w:r>
+        <w:t>muốn</w:t>
+      </w:r>
+      <w:proofErr w:type="spellEnd"/>
+      <w:r>
+        <w:t xml:space="preserve"> </w:t>
+      </w:r>
+      <w:proofErr w:type="spellStart"/>
+      <w:r>
+        <w:t>tạo</w:t>
+      </w:r>
+      <w:proofErr w:type="spellEnd"/>
+    </w:p>
+    <w:p>
+      <w:pPr>
+        <w:pStyle w:val="ListParagraph"/>
+        <w:numPr>
+          <w:ilvl w:val="0"/>
+          <w:numId w:val="2"/>
+        </w:numPr>
+      </w:pPr>
+      <w:r>
+        <w:t xml:space="preserve">Workspace object </w:t>
+      </w:r>
+      <w:proofErr w:type="spellStart"/>
+      <w:r>
+        <w:t>đc</w:t>
+      </w:r>
+      <w:proofErr w:type="spellEnd"/>
+      <w:r>
+        <w:t xml:space="preserve"> </w:t>
+      </w:r>
+      <w:proofErr w:type="spellStart"/>
+      <w:r>
+        <w:t>tạo</w:t>
+      </w:r>
+      <w:proofErr w:type="spellEnd"/>
+      <w:r>
+        <w:t xml:space="preserve"> </w:t>
+      </w:r>
+      <w:r>
+        <w:sym w:font="Wingdings" w:char="F0E0"/>
+      </w:r>
+      <w:r>
+        <w:t xml:space="preserve"> </w:t>
+      </w:r>
+      <w:proofErr w:type="spellStart"/>
+      <w:r>
+        <w:t>lưu</w:t>
+      </w:r>
+      <w:proofErr w:type="spellEnd"/>
+      <w:r>
+        <w:t xml:space="preserve"> </w:t>
+      </w:r>
+      <w:proofErr w:type="spellStart"/>
+      <w:r>
+        <w:t>vào</w:t>
+      </w:r>
+      <w:proofErr w:type="spellEnd"/>
+      <w:r>
+        <w:t xml:space="preserve"> DB</w:t>
+      </w:r>
+    </w:p>
+    <w:p>
+      <w:pPr>
+        <w:pStyle w:val="ListParagraph"/>
+        <w:numPr>
+          <w:ilvl w:val="0"/>
+          <w:numId w:val="2"/>
+        </w:numPr>
+      </w:pPr>
+      <w:proofErr w:type="spellStart"/>
+      <w:r>
+        <w:t>Gán</w:t>
+      </w:r>
+      <w:proofErr w:type="spellEnd"/>
+      <w:r>
+        <w:t xml:space="preserve"> </w:t>
+      </w:r>
+      <w:proofErr w:type="spellStart"/>
+      <w:r>
+        <w:t>administrator_role</w:t>
+      </w:r>
+      <w:proofErr w:type="spellEnd"/>
+      <w:r>
+        <w:t xml:space="preserve"> </w:t>
+      </w:r>
+      <w:proofErr w:type="spellStart"/>
+      <w:r>
+        <w:t>cho</w:t>
+      </w:r>
+      <w:proofErr w:type="spellEnd"/>
+      <w:r>
+        <w:t xml:space="preserve"> user </w:t>
+      </w:r>
+      <w:proofErr w:type="spellStart"/>
+      <w:r>
+        <w:t>tạo</w:t>
+      </w:r>
+      <w:proofErr w:type="spellEnd"/>
+      <w:r>
+        <w:t xml:space="preserve"> workspace</w:t>
+      </w:r>
+    </w:p>
+    <w:p>
+      <w:pPr>
+        <w:pStyle w:val="ListParagraph"/>
+        <w:numPr>
+          <w:ilvl w:val="0"/>
+          <w:numId w:val="2"/>
+        </w:numPr>
+      </w:pPr>
+      <w:r>
+        <w:t xml:space="preserve">Fetch </w:t>
+      </w:r>
+      <w:proofErr w:type="spellStart"/>
+      <w:r>
+        <w:t>các</w:t>
+      </w:r>
+      <w:proofErr w:type="spellEnd"/>
+      <w:r>
+        <w:t xml:space="preserve"> workspace </w:t>
+      </w:r>
+      <w:proofErr w:type="spellStart"/>
+      <w:r>
+        <w:t>của</w:t>
+      </w:r>
+      <w:proofErr w:type="spellEnd"/>
+      <w:r>
+        <w:t xml:space="preserve"> user </w:t>
+      </w:r>
+      <w:proofErr w:type="spellStart"/>
+      <w:r>
+        <w:t>đó</w:t>
+      </w:r>
+      <w:proofErr w:type="spellEnd"/>
+    </w:p>
+    <w:p>
+      <w:pPr>
+        <w:pStyle w:val="ListParagraph"/>
+        <w:numPr>
+          <w:ilvl w:val="0"/>
+          <w:numId w:val="2"/>
+        </w:numPr>
+      </w:pPr>
+      <w:r>
+        <w:t xml:space="preserve">Fetch </w:t>
+      </w:r>
+      <w:proofErr w:type="spellStart"/>
+      <w:r>
+        <w:t>UserRole</w:t>
+      </w:r>
+      <w:proofErr w:type="spellEnd"/>
+      <w:r>
+        <w:t xml:space="preserve"> </w:t>
+      </w:r>
+      <w:proofErr w:type="spellStart"/>
+      <w:r>
+        <w:t>để</w:t>
+      </w:r>
+      <w:proofErr w:type="spellEnd"/>
+      <w:r>
+        <w:t xml:space="preserve"> </w:t>
+      </w:r>
+      <w:proofErr w:type="spellStart"/>
+      <w:r>
+        <w:t>xác</w:t>
+      </w:r>
+      <w:proofErr w:type="spellEnd"/>
+      <w:r>
+        <w:t xml:space="preserve"> </w:t>
+      </w:r>
+      <w:proofErr w:type="spellStart"/>
+      <w:r>
+        <w:t>định</w:t>
+      </w:r>
+      <w:proofErr w:type="spellEnd"/>
+      <w:r>
+        <w:t xml:space="preserve"> </w:t>
+      </w:r>
+      <w:proofErr w:type="spellStart"/>
+      <w:r>
+        <w:t>các</w:t>
+      </w:r>
+      <w:proofErr w:type="spellEnd"/>
+      <w:r>
+        <w:t xml:space="preserve"> permissions </w:t>
+      </w:r>
+      <w:proofErr w:type="spellStart"/>
+      <w:r>
+        <w:t>của</w:t>
+      </w:r>
+      <w:proofErr w:type="spellEnd"/>
+      <w:r>
+        <w:t xml:space="preserve"> user </w:t>
+      </w:r>
+      <w:proofErr w:type="spellStart"/>
+      <w:r>
+        <w:t>đối</w:t>
+      </w:r>
+      <w:proofErr w:type="spellEnd"/>
+      <w:r>
+        <w:t xml:space="preserve"> </w:t>
+      </w:r>
+      <w:proofErr w:type="spellStart"/>
+      <w:r>
+        <w:t>với</w:t>
+      </w:r>
+      <w:proofErr w:type="spellEnd"/>
+      <w:r>
+        <w:t xml:space="preserve"> workspace </w:t>
+      </w:r>
+      <w:proofErr w:type="spellStart"/>
+      <w:r>
+        <w:t>mới</w:t>
+      </w:r>
+      <w:proofErr w:type="spellEnd"/>
+      <w:r>
+        <w:t xml:space="preserve"> </w:t>
+      </w:r>
+      <w:proofErr w:type="spellStart"/>
+      <w:r>
+        <w:t>này</w:t>
+      </w:r>
+      <w:proofErr w:type="spellEnd"/>
+    </w:p>
+    <w:p>
+      <w:pPr>
+        <w:pStyle w:val="ListParagraph"/>
+        <w:numPr>
+          <w:ilvl w:val="0"/>
+          <w:numId w:val="2"/>
+        </w:numPr>
+      </w:pPr>
+      <w:r>
+        <w:t xml:space="preserve">Open default page </w:t>
+      </w:r>
+    </w:p>
+    <w:p>
+      <w:pPr>
+        <w:pStyle w:val="Heading1"/>
+        <w15:collapsed/>
+      </w:pPr>
+      <w:proofErr w:type="spellStart"/>
+      <w:r>
+        <w:t>Tạo</w:t>
+      </w:r>
+      <w:proofErr w:type="spellEnd"/>
+      <w:r>
+        <w:t xml:space="preserve"> Organization</w:t>
+      </w:r>
+    </w:p>
+    <w:p>
+      <w:pPr>
+        <w:pStyle w:val="ListParagraph"/>
+        <w:numPr>
+          <w:ilvl w:val="0"/>
+          <w:numId w:val="2"/>
+        </w:numPr>
+      </w:pPr>
+      <w:proofErr w:type="spellStart"/>
+      <w:r>
+        <w:t>Chọn</w:t>
+      </w:r>
+      <w:proofErr w:type="spellEnd"/>
+      <w:r>
+        <w:t xml:space="preserve"> </w:t>
+      </w:r>
+      <w:proofErr w:type="spellStart"/>
+      <w:r>
+        <w:t>cách</w:t>
+      </w:r>
+      <w:proofErr w:type="spellEnd"/>
+      <w:r>
+        <w:t xml:space="preserve"> </w:t>
+      </w:r>
+      <w:proofErr w:type="spellStart"/>
+      <w:r>
+        <w:t>tạo</w:t>
+      </w:r>
+      <w:proofErr w:type="spellEnd"/>
+      <w:r>
+        <w:t xml:space="preserve"> organization: quick || manual</w:t>
+      </w:r>
+    </w:p>
+    <w:p>
+      <w:pPr>
+        <w:pStyle w:val="ListParagraph"/>
+        <w:numPr>
+          <w:ilvl w:val="0"/>
+          <w:numId w:val="2"/>
+        </w:numPr>
+      </w:pPr>
+      <w:r>
+        <w:t>Manual:</w:t>
+      </w:r>
+    </w:p>
+    <w:p>
+      <w:pPr>
+        <w:pStyle w:val="ListParagraph"/>
+        <w:numPr>
+          <w:ilvl w:val="0"/>
+          <w:numId w:val="9"/>
+        </w:numPr>
+      </w:pPr>
+      <w:proofErr w:type="spellStart"/>
+      <w:r>
+        <w:t>Nhập</w:t>
+      </w:r>
+      <w:proofErr w:type="spellEnd"/>
+      <w:r>
+        <w:t xml:space="preserve"> </w:t>
+      </w:r>
+      <w:proofErr w:type="spellStart"/>
+      <w:r>
+        <w:t>tên</w:t>
+      </w:r>
+      <w:proofErr w:type="spellEnd"/>
+      <w:r>
+        <w:t xml:space="preserve"> organization</w:t>
+      </w:r>
+    </w:p>
+    <w:p>
+      <w:pPr>
+        <w:pStyle w:val="ListParagraph"/>
+        <w:numPr>
+          <w:ilvl w:val="0"/>
+          <w:numId w:val="9"/>
+        </w:numPr>
+      </w:pPr>
+      <w:r>
+        <w:t xml:space="preserve">Organization object </w:t>
+      </w:r>
+      <w:proofErr w:type="spellStart"/>
+      <w:r>
+        <w:t>đc</w:t>
+      </w:r>
+      <w:proofErr w:type="spellEnd"/>
+      <w:r>
+        <w:t xml:space="preserve"> </w:t>
+      </w:r>
+      <w:proofErr w:type="spellStart"/>
+      <w:r>
+        <w:t>tạo</w:t>
+      </w:r>
+      <w:proofErr w:type="spellEnd"/>
+      <w:r>
+        <w:t xml:space="preserve"> </w:t>
+      </w:r>
+      <w:r>
+        <w:sym w:font="Wingdings" w:char="F0E0"/>
+      </w:r>
+      <w:r>
+        <w:t xml:space="preserve"> </w:t>
+      </w:r>
+      <w:proofErr w:type="spellStart"/>
+      <w:r>
+        <w:t>lưu</w:t>
+      </w:r>
+      <w:proofErr w:type="spellEnd"/>
+      <w:r>
+        <w:t xml:space="preserve"> </w:t>
+      </w:r>
+      <w:proofErr w:type="spellStart"/>
+      <w:r>
+        <w:t>vào</w:t>
+      </w:r>
+      <w:proofErr w:type="spellEnd"/>
+      <w:r>
+        <w:t xml:space="preserve"> DB</w:t>
+      </w:r>
+    </w:p>
+    <w:p>
+      <w:pPr>
+        <w:pStyle w:val="ListParagraph"/>
+        <w:numPr>
+          <w:ilvl w:val="0"/>
+          <w:numId w:val="2"/>
+        </w:numPr>
+      </w:pPr>
+      <w:r>
+        <w:t>Quick:</w:t>
+      </w:r>
+    </w:p>
+    <w:p>
+      <w:pPr>
+        <w:pStyle w:val="ListParagraph"/>
+        <w:numPr>
+          <w:ilvl w:val="0"/>
+          <w:numId w:val="10"/>
+        </w:numPr>
+      </w:pPr>
+      <w:proofErr w:type="spellStart"/>
+      <w:r>
+        <w:t>FetchWorkspaceExternalApiKey</w:t>
+      </w:r>
+      <w:proofErr w:type="spellEnd"/>
+    </w:p>
+    <w:p>
+      <w:pPr>
+        <w:pStyle w:val="ListParagraph"/>
+        <w:numPr>
+          <w:ilvl w:val="0"/>
+          <w:numId w:val="10"/>
+        </w:numPr>
+      </w:pPr>
+      <w:proofErr w:type="spellStart"/>
+      <w:r>
+        <w:t>Nếu</w:t>
+      </w:r>
+      <w:proofErr w:type="spellEnd"/>
+      <w:r>
+        <w:t xml:space="preserve"> </w:t>
+      </w:r>
+      <w:proofErr w:type="spellStart"/>
+      <w:r>
+        <w:t>tồn</w:t>
+      </w:r>
+      <w:proofErr w:type="spellEnd"/>
+      <w:r>
+        <w:t xml:space="preserve"> </w:t>
+      </w:r>
+      <w:proofErr w:type="spellStart"/>
+      <w:r>
+        <w:t>tại</w:t>
+      </w:r>
+      <w:proofErr w:type="spellEnd"/>
+      <w:r>
+        <w:t xml:space="preserve"> </w:t>
+      </w:r>
+      <w:proofErr w:type="spellStart"/>
+      <w:r>
+        <w:t>các</w:t>
+      </w:r>
+      <w:proofErr w:type="spellEnd"/>
+      <w:r>
+        <w:t xml:space="preserve"> </w:t>
+      </w:r>
+      <w:proofErr w:type="spellStart"/>
+      <w:r>
+        <w:t>api</w:t>
+      </w:r>
+      <w:proofErr w:type="spellEnd"/>
+      <w:r>
+        <w:t xml:space="preserve"> key </w:t>
+      </w:r>
+      <w:proofErr w:type="spellStart"/>
+      <w:r>
+        <w:t>đang</w:t>
+      </w:r>
+      <w:proofErr w:type="spellEnd"/>
+      <w:r>
+        <w:t xml:space="preserve"> active </w:t>
+      </w:r>
+      <w:r>
+        <w:sym w:font="Wingdings" w:char="F0E0"/>
+      </w:r>
+      <w:r>
+        <w:t xml:space="preserve"> </w:t>
+      </w:r>
+      <w:proofErr w:type="spellStart"/>
+      <w:r>
+        <w:t>cho</w:t>
+      </w:r>
+      <w:proofErr w:type="spellEnd"/>
+      <w:r>
+        <w:t xml:space="preserve"> </w:t>
+      </w:r>
+      <w:proofErr w:type="spellStart"/>
+      <w:r>
+        <w:t>phép</w:t>
+      </w:r>
+      <w:proofErr w:type="spellEnd"/>
+      <w:r>
+        <w:t xml:space="preserve"> </w:t>
+      </w:r>
+      <w:proofErr w:type="spellStart"/>
+      <w:r>
+        <w:t>chọn</w:t>
+      </w:r>
+      <w:proofErr w:type="spellEnd"/>
+      <w:r>
+        <w:t xml:space="preserve"> API key</w:t>
+      </w:r>
+    </w:p>
+    <w:p>
+      <w:pPr>
+        <w:pStyle w:val="ListParagraph"/>
+        <w:numPr>
+          <w:ilvl w:val="0"/>
+          <w:numId w:val="11"/>
+        </w:numPr>
+      </w:pPr>
+      <w:r>
+        <w:t xml:space="preserve">Check </w:t>
+      </w:r>
+      <w:proofErr w:type="spellStart"/>
+      <w:r>
+        <w:t>xem</w:t>
+      </w:r>
+      <w:proofErr w:type="spellEnd"/>
+      <w:r>
+        <w:t xml:space="preserve"> </w:t>
+      </w:r>
+      <w:proofErr w:type="spellStart"/>
+      <w:r>
+        <w:t>api</w:t>
+      </w:r>
+      <w:proofErr w:type="spellEnd"/>
+      <w:r>
+        <w:t xml:space="preserve"> key </w:t>
+      </w:r>
+      <w:proofErr w:type="spellStart"/>
+      <w:r>
+        <w:t>đc</w:t>
+      </w:r>
+      <w:proofErr w:type="spellEnd"/>
+      <w:r>
+        <w:t xml:space="preserve"> </w:t>
+      </w:r>
+      <w:proofErr w:type="spellStart"/>
+      <w:r>
+        <w:t>chọn</w:t>
+      </w:r>
+      <w:proofErr w:type="spellEnd"/>
+      <w:r>
+        <w:t xml:space="preserve"> </w:t>
+      </w:r>
+      <w:proofErr w:type="spellStart"/>
+      <w:r>
+        <w:t>đã</w:t>
+      </w:r>
+      <w:proofErr w:type="spellEnd"/>
+      <w:r>
+        <w:t xml:space="preserve"> </w:t>
+      </w:r>
+      <w:proofErr w:type="spellStart"/>
+      <w:r>
+        <w:t>liên</w:t>
+      </w:r>
+      <w:proofErr w:type="spellEnd"/>
+      <w:r>
+        <w:t xml:space="preserve"> </w:t>
+      </w:r>
+      <w:proofErr w:type="spellStart"/>
+      <w:r>
+        <w:t>kết</w:t>
+      </w:r>
+      <w:proofErr w:type="spellEnd"/>
+      <w:r>
+        <w:t xml:space="preserve"> </w:t>
+      </w:r>
+      <w:proofErr w:type="spellStart"/>
+      <w:r>
+        <w:t>với</w:t>
+      </w:r>
+      <w:proofErr w:type="spellEnd"/>
+      <w:r>
+        <w:t xml:space="preserve"> Organization </w:t>
+      </w:r>
+      <w:proofErr w:type="spellStart"/>
+      <w:r>
+        <w:t>nào</w:t>
+      </w:r>
+      <w:proofErr w:type="spellEnd"/>
+      <w:r>
+        <w:t xml:space="preserve"> </w:t>
+      </w:r>
+      <w:proofErr w:type="spellStart"/>
+      <w:r>
+        <w:t>chưa</w:t>
+      </w:r>
+      <w:proofErr w:type="spellEnd"/>
+      <w:r>
+        <w:t xml:space="preserve">. </w:t>
+      </w:r>
+      <w:proofErr w:type="spellStart"/>
+      <w:r>
+        <w:t>Nếu</w:t>
+      </w:r>
+      <w:proofErr w:type="spellEnd"/>
+      <w:r>
+        <w:t xml:space="preserve"> </w:t>
+      </w:r>
+      <w:proofErr w:type="spellStart"/>
+      <w:r>
+        <w:t>chưa</w:t>
+      </w:r>
+      <w:proofErr w:type="spellEnd"/>
+      <w:r>
+        <w:t xml:space="preserve"> </w:t>
+      </w:r>
+      <w:proofErr w:type="spellStart"/>
+      <w:r>
+        <w:t>thì</w:t>
+      </w:r>
+      <w:proofErr w:type="spellEnd"/>
+      <w:r>
+        <w:t xml:space="preserve"> </w:t>
+      </w:r>
+      <w:proofErr w:type="spellStart"/>
+      <w:r>
+        <w:t>cho</w:t>
+      </w:r>
+      <w:proofErr w:type="spellEnd"/>
+      <w:r>
+        <w:t xml:space="preserve"> </w:t>
+      </w:r>
+      <w:proofErr w:type="spellStart"/>
+      <w:r>
+        <w:t>phép</w:t>
+      </w:r>
+      <w:proofErr w:type="spellEnd"/>
+      <w:r>
+        <w:t xml:space="preserve"> </w:t>
+      </w:r>
+      <w:proofErr w:type="spellStart"/>
+      <w:r>
+        <w:t>tạo</w:t>
+      </w:r>
+      <w:proofErr w:type="spellEnd"/>
+      <w:r>
+        <w:t xml:space="preserve"> Organization </w:t>
+      </w:r>
+      <w:proofErr w:type="spellStart"/>
+      <w:r>
+        <w:t>dựa</w:t>
+      </w:r>
+      <w:proofErr w:type="spellEnd"/>
+      <w:r>
+        <w:t xml:space="preserve"> </w:t>
+      </w:r>
+      <w:proofErr w:type="spellStart"/>
+      <w:r>
+        <w:t>trên</w:t>
+      </w:r>
+      <w:proofErr w:type="spellEnd"/>
+      <w:r>
+        <w:t xml:space="preserve"> key. </w:t>
+      </w:r>
+      <w:proofErr w:type="spellStart"/>
+      <w:r>
+        <w:t>Nếu</w:t>
+      </w:r>
+      <w:proofErr w:type="spellEnd"/>
+      <w:r>
+        <w:t xml:space="preserve"> </w:t>
+      </w:r>
+      <w:proofErr w:type="spellStart"/>
+      <w:r>
+        <w:t>rồi</w:t>
+      </w:r>
+      <w:proofErr w:type="spellEnd"/>
+      <w:r>
+        <w:t xml:space="preserve"> </w:t>
+      </w:r>
+      <w:proofErr w:type="spellStart"/>
+      <w:r>
+        <w:t>thì</w:t>
+      </w:r>
+      <w:proofErr w:type="spellEnd"/>
+      <w:r>
+        <w:t xml:space="preserve"> </w:t>
+      </w:r>
+      <w:proofErr w:type="spellStart"/>
+      <w:r>
+        <w:t>tác</w:t>
+      </w:r>
+      <w:proofErr w:type="spellEnd"/>
+      <w:r>
+        <w:t xml:space="preserve"> </w:t>
+      </w:r>
+      <w:proofErr w:type="spellStart"/>
+      <w:r>
+        <w:t>vụ</w:t>
+      </w:r>
+      <w:proofErr w:type="spellEnd"/>
+      <w:r>
+        <w:t xml:space="preserve"> ko </w:t>
+      </w:r>
+      <w:proofErr w:type="spellStart"/>
+      <w:r>
+        <w:t>thành</w:t>
+      </w:r>
+      <w:proofErr w:type="spellEnd"/>
+      <w:r>
+        <w:t xml:space="preserve"> </w:t>
+      </w:r>
+      <w:proofErr w:type="spellStart"/>
+      <w:r>
+        <w:t>công</w:t>
+      </w:r>
+      <w:proofErr w:type="spellEnd"/>
+    </w:p>
+    <w:p>
+      <w:pPr>
+        <w:pStyle w:val="ListParagraph"/>
+        <w:numPr>
+          <w:ilvl w:val="0"/>
+          <w:numId w:val="10"/>
+        </w:numPr>
+      </w:pPr>
+      <w:proofErr w:type="spellStart"/>
+      <w:r>
+        <w:t>Nếu</w:t>
+      </w:r>
+      <w:proofErr w:type="spellEnd"/>
+      <w:r>
+        <w:t xml:space="preserve"> ko </w:t>
+      </w:r>
+      <w:proofErr w:type="spellStart"/>
+      <w:r>
+        <w:t>có</w:t>
+      </w:r>
+      <w:proofErr w:type="spellEnd"/>
+      <w:r>
+        <w:t xml:space="preserve"> </w:t>
+      </w:r>
+      <w:proofErr w:type="spellStart"/>
+      <w:r>
+        <w:t>api</w:t>
+      </w:r>
+      <w:proofErr w:type="spellEnd"/>
+      <w:r>
+        <w:t xml:space="preserve"> key </w:t>
+      </w:r>
+      <w:proofErr w:type="spellStart"/>
+      <w:r>
+        <w:t>nào</w:t>
+      </w:r>
+      <w:proofErr w:type="spellEnd"/>
+      <w:r>
+        <w:t xml:space="preserve"> active </w:t>
+      </w:r>
+      <w:r>
+        <w:sym w:font="Wingdings" w:char="F0E0"/>
+      </w:r>
+      <w:r>
+        <w:t xml:space="preserve"> </w:t>
+      </w:r>
+      <w:proofErr w:type="spellStart"/>
+      <w:r>
+        <w:t>bắt</w:t>
+      </w:r>
+      <w:proofErr w:type="spellEnd"/>
+      <w:r>
+        <w:t xml:space="preserve"> </w:t>
+      </w:r>
+      <w:proofErr w:type="spellStart"/>
+      <w:r>
+        <w:t>buộc</w:t>
+      </w:r>
+      <w:proofErr w:type="spellEnd"/>
+      <w:r>
+        <w:t xml:space="preserve"> </w:t>
+      </w:r>
+      <w:proofErr w:type="spellStart"/>
+      <w:r>
+        <w:t>nhập</w:t>
+      </w:r>
+      <w:proofErr w:type="spellEnd"/>
+      <w:r>
+        <w:t xml:space="preserve"> API key </w:t>
+      </w:r>
+      <w:proofErr w:type="spellStart"/>
+      <w:r>
+        <w:t>mới</w:t>
+      </w:r>
+      <w:proofErr w:type="spellEnd"/>
+    </w:p>
+    <w:p>
+      <w:pPr>
+        <w:pStyle w:val="ListParagraph"/>
+        <w:numPr>
+          <w:ilvl w:val="0"/>
+          <w:numId w:val="11"/>
+        </w:numPr>
+      </w:pPr>
+      <w:proofErr w:type="spellStart"/>
+      <w:r>
+        <w:t>WorkspaceExternalApiKey</w:t>
+      </w:r>
+      <w:proofErr w:type="spellEnd"/>
+      <w:r>
+        <w:t xml:space="preserve"> object </w:t>
+      </w:r>
+      <w:proofErr w:type="spellStart"/>
+      <w:r>
+        <w:t>đc</w:t>
+      </w:r>
+      <w:proofErr w:type="spellEnd"/>
+      <w:r>
+        <w:t xml:space="preserve"> </w:t>
+      </w:r>
+      <w:proofErr w:type="spellStart"/>
+      <w:r>
+        <w:t>tạo</w:t>
+      </w:r>
+      <w:proofErr w:type="spellEnd"/>
+      <w:r>
+        <w:t xml:space="preserve"> </w:t>
+      </w:r>
+      <w:r>
+        <w:sym w:font="Wingdings" w:char="F0E0"/>
+      </w:r>
+      <w:r>
+        <w:t xml:space="preserve"> </w:t>
+      </w:r>
+      <w:proofErr w:type="spellStart"/>
+      <w:r>
+        <w:t>Lưu</w:t>
+      </w:r>
+      <w:proofErr w:type="spellEnd"/>
+      <w:r>
+        <w:t xml:space="preserve"> </w:t>
+      </w:r>
+      <w:proofErr w:type="spellStart"/>
+      <w:r>
+        <w:t>vào</w:t>
+      </w:r>
+      <w:proofErr w:type="spellEnd"/>
+      <w:r>
+        <w:t xml:space="preserve"> DB</w:t>
+      </w:r>
+    </w:p>
+    <w:p>
+      <w:pPr>
+        <w:pStyle w:val="ListParagraph"/>
+        <w:numPr>
+          <w:ilvl w:val="0"/>
+          <w:numId w:val="11"/>
+        </w:numPr>
+      </w:pPr>
+      <w:r>
+        <w:t xml:space="preserve">Organization object </w:t>
+      </w:r>
+      <w:proofErr w:type="spellStart"/>
+      <w:r>
+        <w:t>mới</w:t>
+      </w:r>
+      <w:proofErr w:type="spellEnd"/>
+      <w:r>
+        <w:t xml:space="preserve"> </w:t>
+      </w:r>
+      <w:proofErr w:type="spellStart"/>
+      <w:r>
+        <w:t>đc</w:t>
+      </w:r>
+      <w:proofErr w:type="spellEnd"/>
+      <w:r>
+        <w:t xml:space="preserve"> </w:t>
+      </w:r>
+      <w:proofErr w:type="spellStart"/>
+      <w:r>
+        <w:t>tạo</w:t>
+      </w:r>
+      <w:proofErr w:type="spellEnd"/>
+      <w:r>
+        <w:t xml:space="preserve"> </w:t>
+      </w:r>
+      <w:r>
+        <w:sym w:font="Wingdings" w:char="F0E0"/>
+      </w:r>
+      <w:r>
+        <w:t xml:space="preserve"> </w:t>
+      </w:r>
+      <w:proofErr w:type="spellStart"/>
+      <w:r>
+        <w:t>Lưu</w:t>
+      </w:r>
+      <w:proofErr w:type="spellEnd"/>
+      <w:r>
+        <w:t xml:space="preserve"> </w:t>
+      </w:r>
+      <w:proofErr w:type="spellStart"/>
+      <w:r>
+        <w:t>vào</w:t>
+      </w:r>
+      <w:proofErr w:type="spellEnd"/>
+      <w:r>
+        <w:t xml:space="preserve"> DB</w:t>
+      </w:r>
+    </w:p>
+    <w:p>
+      <w:pPr>
+        <w:pStyle w:val="ListParagraph"/>
+        <w:numPr>
+          <w:ilvl w:val="0"/>
+          <w:numId w:val="2"/>
+        </w:numPr>
+      </w:pPr>
+      <w:r>
+        <w:t xml:space="preserve">Fetch </w:t>
+      </w:r>
+      <w:proofErr w:type="spellStart"/>
+      <w:r>
+        <w:t>thông</w:t>
+      </w:r>
+      <w:proofErr w:type="spellEnd"/>
+      <w:r>
+        <w:t xml:space="preserve"> tin </w:t>
+      </w:r>
+      <w:proofErr w:type="spellStart"/>
+      <w:r>
+        <w:t>đầy</w:t>
+      </w:r>
+      <w:proofErr w:type="spellEnd"/>
+      <w:r>
+        <w:t xml:space="preserve"> </w:t>
+      </w:r>
+      <w:proofErr w:type="spellStart"/>
+      <w:r>
+        <w:t>đủ</w:t>
+      </w:r>
+      <w:proofErr w:type="spellEnd"/>
+      <w:r>
+        <w:t xml:space="preserve"> </w:t>
+      </w:r>
+      <w:proofErr w:type="spellStart"/>
+      <w:r>
+        <w:t>của</w:t>
+      </w:r>
+      <w:proofErr w:type="spellEnd"/>
+      <w:r>
+        <w:t xml:space="preserve"> Organization </w:t>
+      </w:r>
+      <w:proofErr w:type="spellStart"/>
+      <w:r>
+        <w:t>mới</w:t>
+      </w:r>
+      <w:proofErr w:type="spellEnd"/>
+    </w:p>
+    <w:p>
+      <w:pPr>
+        <w:pStyle w:val="ListParagraph"/>
+        <w:numPr>
+          <w:ilvl w:val="0"/>
+          <w:numId w:val="2"/>
+        </w:numPr>
+      </w:pPr>
+      <w:r>
+        <w:t xml:space="preserve">Re-Fetch </w:t>
+      </w:r>
+      <w:proofErr w:type="spellStart"/>
+      <w:r>
+        <w:t>UserRole</w:t>
+      </w:r>
+      <w:proofErr w:type="spellEnd"/>
+      <w:r>
+        <w:t xml:space="preserve"> </w:t>
+      </w:r>
+      <w:proofErr w:type="spellStart"/>
+      <w:r>
+        <w:t>để</w:t>
+      </w:r>
+      <w:proofErr w:type="spellEnd"/>
+      <w:r>
+        <w:t xml:space="preserve"> </w:t>
+      </w:r>
+      <w:proofErr w:type="spellStart"/>
+      <w:r>
+        <w:t>xác</w:t>
+      </w:r>
+      <w:proofErr w:type="spellEnd"/>
+      <w:r>
+        <w:t xml:space="preserve"> </w:t>
+      </w:r>
+      <w:proofErr w:type="spellStart"/>
+      <w:r>
+        <w:t>đinh</w:t>
+      </w:r>
+      <w:proofErr w:type="spellEnd"/>
+      <w:r>
+        <w:t xml:space="preserve"> </w:t>
+      </w:r>
+      <w:proofErr w:type="spellStart"/>
+      <w:r>
+        <w:t>các</w:t>
+      </w:r>
+      <w:proofErr w:type="spellEnd"/>
+      <w:r>
+        <w:t xml:space="preserve"> permissions </w:t>
+      </w:r>
+      <w:proofErr w:type="spellStart"/>
+      <w:r>
+        <w:t>của</w:t>
+      </w:r>
+      <w:proofErr w:type="spellEnd"/>
+      <w:r>
+        <w:t xml:space="preserve"> user </w:t>
+      </w:r>
+      <w:proofErr w:type="spellStart"/>
+      <w:r>
+        <w:t>đối</w:t>
+      </w:r>
+      <w:proofErr w:type="spellEnd"/>
+      <w:r>
+        <w:t xml:space="preserve"> </w:t>
+      </w:r>
+      <w:proofErr w:type="spellStart"/>
+      <w:r>
+        <w:t>với</w:t>
+      </w:r>
+      <w:proofErr w:type="spellEnd"/>
+      <w:r>
+        <w:t xml:space="preserve"> Organization </w:t>
+      </w:r>
+      <w:proofErr w:type="spellStart"/>
+      <w:r>
+        <w:t>mới</w:t>
+      </w:r>
+      <w:proofErr w:type="spellEnd"/>
+      <w:r>
+        <w:t xml:space="preserve"> </w:t>
+      </w:r>
+      <w:proofErr w:type="spellStart"/>
+      <w:r>
+        <w:t>này</w:t>
+      </w:r>
+      <w:proofErr w:type="spellEnd"/>
+    </w:p>
+    <w:p>
+      <w:pPr>
+        <w:pStyle w:val="ListParagraph"/>
+        <w:numPr>
+          <w:ilvl w:val="0"/>
+          <w:numId w:val="2"/>
+        </w:numPr>
+      </w:pPr>
+      <w:r>
+        <w:t xml:space="preserve">Open default page </w:t>
+      </w:r>
+      <w:proofErr w:type="spellStart"/>
+      <w:r>
+        <w:t>của</w:t>
+      </w:r>
+      <w:proofErr w:type="spellEnd"/>
+      <w:r>
+        <w:t xml:space="preserve"> Organization</w:t>
+      </w:r>
+    </w:p>
     <w:p>
       <w:pPr>
         <w:pStyle w:val="Heading1"/>
@@ -3132,6 +4218,232 @@
 <file path=word/numbering.xml><?xml version="1.0" encoding="utf-8"?>
 <w:numbering xmlns:wpc="http://schemas.microsoft.com/office/word/2010/wordprocessingCanvas" xmlns:cx="http://schemas.microsoft.com/office/drawing/2014/chartex" xmlns:cx1="http://schemas.microsoft.com/office/drawing/2015/9/8/chartex" xmlns:cx2="http://schemas.microsoft.com/office/drawing/2015/10/21/chartex" xmlns:cx3="http://schemas.microsoft.com/office/drawing/2016/5/9/chartex" xmlns:cx4="http://schemas.microsoft.com/office/drawing/2016/5/10/chartex" xmlns:cx5="http://schemas.microsoft.com/office/drawing/2016/5/11/chartex" xmlns:cx6="http://schemas.microsoft.com/office/drawing/2016/5/12/chartex" xmlns:cx7="http://schemas.microsoft.com/office/drawing/2016/5/13/chartex" xmlns:cx8="http://schemas.microsoft.com/office/drawing/2016/5/14/chartex" xmlns:mc="http://schemas.openxmlformats.org/markup-compatibility/2006" xmlns:aink="http://schemas.microsoft.com/office/drawing/2016/ink" xmlns:am3d="http://schemas.microsoft.com/office/drawing/2017/model3d" xmlns:o="urn:schemas-microsoft-com:office:office" xmlns:oel="http://schemas.microsoft.com/office/2019/extlst" xmlns:r="http://schemas.openxmlformats.org/officeDocument/2006/relationships" xmlns:m="http://schemas.openxmlformats.org/officeDocument/2006/math" xmlns:v="urn:schemas-microsoft-com:vml" xmlns:wp14="http://schemas.microsoft.com/office/word/2010/wordprocessingDrawing" xmlns:wp="http://schemas.openxmlformats.org/drawingml/2006/wordprocessingDrawing" xmlns:w10="urn:schemas-microsoft-com:office:word" xmlns:w="http://schemas.openxmlformats.org/wordprocessingml/2006/main" xmlns:w14="http://schemas.microsoft.com/office/word/2010/wordml" xmlns:w15="http://schemas.microsoft.com/office/word/2012/wordml" xmlns:w16cex="http://schemas.microsoft.com/office/word/2018/wordml/cex" xmlns:w16cid="http://schemas.microsoft.com/office/word/2016/wordml/cid" xmlns:w16="http://schemas.microsoft.com/office/word/2018/wordml" xmlns:w16sdtdh="http://schemas.microsoft.com/office/word/2020/wordml/sdtdatahash" xmlns:w16se="http://schemas.microsoft.com/office/word/2015/wordml/symex" xmlns:wpg="http://schemas.microsoft.com/office/word/2010/wordprocessingGroup" xmlns:wpi="http://schemas.microsoft.com/office/word/2010/wordprocessingInk" xmlns:wne="http://schemas.microsoft.com/office/word/2006/wordml" xmlns:wps="http://schemas.microsoft.com/office/word/2010/wordprocessingShape" mc:Ignorable="w14 w15 w16se w16cid w16 w16cex w16sdtdh wp14">
   <w:abstractNum w:abstractNumId="0" w15:restartNumberingAfterBreak="0">
+    <w:nsid w:val="088B7EA9"/>
+    <w:multiLevelType w:val="hybridMultilevel"/>
+    <w:tmpl w:val="3730B97C"/>
+    <w:lvl w:ilvl="0" w:tplc="04090003">
+      <w:start w:val="1"/>
+      <w:numFmt w:val="bullet"/>
+      <w:lvlText w:val="o"/>
+      <w:lvlJc w:val="left"/>
+      <w:pPr>
+        <w:ind w:left="2160" w:hanging="360"/>
+      </w:pPr>
+      <w:rPr>
+        <w:rFonts w:ascii="Courier New" w:hAnsi="Courier New" w:cs="Courier New" w:hint="default"/>
+      </w:rPr>
+    </w:lvl>
+    <w:lvl w:ilvl="1" w:tplc="04090003" w:tentative="1">
+      <w:start w:val="1"/>
+      <w:numFmt w:val="bullet"/>
+      <w:lvlText w:val="o"/>
+      <w:lvlJc w:val="left"/>
+      <w:pPr>
+        <w:ind w:left="2880" w:hanging="360"/>
+      </w:pPr>
+      <w:rPr>
+        <w:rFonts w:ascii="Courier New" w:hAnsi="Courier New" w:cs="Courier New" w:hint="default"/>
+      </w:rPr>
+    </w:lvl>
+    <w:lvl w:ilvl="2" w:tplc="04090005" w:tentative="1">
+      <w:start w:val="1"/>
+      <w:numFmt w:val="bullet"/>
+      <w:lvlText w:val=""/>
+      <w:lvlJc w:val="left"/>
+      <w:pPr>
+        <w:ind w:left="3600" w:hanging="360"/>
+      </w:pPr>
+      <w:rPr>
+        <w:rFonts w:ascii="Wingdings" w:hAnsi="Wingdings" w:hint="default"/>
+      </w:rPr>
+    </w:lvl>
+    <w:lvl w:ilvl="3" w:tplc="04090001" w:tentative="1">
+      <w:start w:val="1"/>
+      <w:numFmt w:val="bullet"/>
+      <w:lvlText w:val=""/>
+      <w:lvlJc w:val="left"/>
+      <w:pPr>
+        <w:ind w:left="4320" w:hanging="360"/>
+      </w:pPr>
+      <w:rPr>
+        <w:rFonts w:ascii="Symbol" w:hAnsi="Symbol" w:hint="default"/>
+      </w:rPr>
+    </w:lvl>
+    <w:lvl w:ilvl="4" w:tplc="04090003" w:tentative="1">
+      <w:start w:val="1"/>
+      <w:numFmt w:val="bullet"/>
+      <w:lvlText w:val="o"/>
+      <w:lvlJc w:val="left"/>
+      <w:pPr>
+        <w:ind w:left="5040" w:hanging="360"/>
+      </w:pPr>
+      <w:rPr>
+        <w:rFonts w:ascii="Courier New" w:hAnsi="Courier New" w:cs="Courier New" w:hint="default"/>
+      </w:rPr>
+    </w:lvl>
+    <w:lvl w:ilvl="5" w:tplc="04090005" w:tentative="1">
+      <w:start w:val="1"/>
+      <w:numFmt w:val="bullet"/>
+      <w:lvlText w:val=""/>
+      <w:lvlJc w:val="left"/>
+      <w:pPr>
+        <w:ind w:left="5760" w:hanging="360"/>
+      </w:pPr>
+      <w:rPr>
+        <w:rFonts w:ascii="Wingdings" w:hAnsi="Wingdings" w:hint="default"/>
+      </w:rPr>
+    </w:lvl>
+    <w:lvl w:ilvl="6" w:tplc="04090001" w:tentative="1">
+      <w:start w:val="1"/>
+      <w:numFmt w:val="bullet"/>
+      <w:lvlText w:val=""/>
+      <w:lvlJc w:val="left"/>
+      <w:pPr>
+        <w:ind w:left="6480" w:hanging="360"/>
+      </w:pPr>
+      <w:rPr>
+        <w:rFonts w:ascii="Symbol" w:hAnsi="Symbol" w:hint="default"/>
+      </w:rPr>
+    </w:lvl>
+    <w:lvl w:ilvl="7" w:tplc="04090003" w:tentative="1">
+      <w:start w:val="1"/>
+      <w:numFmt w:val="bullet"/>
+      <w:lvlText w:val="o"/>
+      <w:lvlJc w:val="left"/>
+      <w:pPr>
+        <w:ind w:left="7200" w:hanging="360"/>
+      </w:pPr>
+      <w:rPr>
+        <w:rFonts w:ascii="Courier New" w:hAnsi="Courier New" w:cs="Courier New" w:hint="default"/>
+      </w:rPr>
+    </w:lvl>
+    <w:lvl w:ilvl="8" w:tplc="04090005" w:tentative="1">
+      <w:start w:val="1"/>
+      <w:numFmt w:val="bullet"/>
+      <w:lvlText w:val=""/>
+      <w:lvlJc w:val="left"/>
+      <w:pPr>
+        <w:ind w:left="7920" w:hanging="360"/>
+      </w:pPr>
+      <w:rPr>
+        <w:rFonts w:ascii="Wingdings" w:hAnsi="Wingdings" w:hint="default"/>
+      </w:rPr>
+    </w:lvl>
+  </w:abstractNum>
+  <w:abstractNum w:abstractNumId="1" w15:restartNumberingAfterBreak="0">
+    <w:nsid w:val="11F16FC4"/>
+    <w:multiLevelType w:val="hybridMultilevel"/>
+    <w:tmpl w:val="1C24D336"/>
+    <w:lvl w:ilvl="0" w:tplc="04090003">
+      <w:start w:val="1"/>
+      <w:numFmt w:val="bullet"/>
+      <w:lvlText w:val="o"/>
+      <w:lvlJc w:val="left"/>
+      <w:pPr>
+        <w:ind w:left="1440" w:hanging="360"/>
+      </w:pPr>
+      <w:rPr>
+        <w:rFonts w:ascii="Courier New" w:hAnsi="Courier New" w:cs="Courier New" w:hint="default"/>
+      </w:rPr>
+    </w:lvl>
+    <w:lvl w:ilvl="1" w:tplc="04090003" w:tentative="1">
+      <w:start w:val="1"/>
+      <w:numFmt w:val="bullet"/>
+      <w:lvlText w:val="o"/>
+      <w:lvlJc w:val="left"/>
+      <w:pPr>
+        <w:ind w:left="2160" w:hanging="360"/>
+      </w:pPr>
+      <w:rPr>
+        <w:rFonts w:ascii="Courier New" w:hAnsi="Courier New" w:cs="Courier New" w:hint="default"/>
+      </w:rPr>
+    </w:lvl>
+    <w:lvl w:ilvl="2" w:tplc="04090005" w:tentative="1">
+      <w:start w:val="1"/>
+      <w:numFmt w:val="bullet"/>
+      <w:lvlText w:val=""/>
+      <w:lvlJc w:val="left"/>
+      <w:pPr>
+        <w:ind w:left="2880" w:hanging="360"/>
+      </w:pPr>
+      <w:rPr>
+        <w:rFonts w:ascii="Wingdings" w:hAnsi="Wingdings" w:hint="default"/>
+      </w:rPr>
+    </w:lvl>
+    <w:lvl w:ilvl="3" w:tplc="04090001" w:tentative="1">
+      <w:start w:val="1"/>
+      <w:numFmt w:val="bullet"/>
+      <w:lvlText w:val=""/>
+      <w:lvlJc w:val="left"/>
+      <w:pPr>
+        <w:ind w:left="3600" w:hanging="360"/>
+      </w:pPr>
+      <w:rPr>
+        <w:rFonts w:ascii="Symbol" w:hAnsi="Symbol" w:hint="default"/>
+      </w:rPr>
+    </w:lvl>
+    <w:lvl w:ilvl="4" w:tplc="04090003" w:tentative="1">
+      <w:start w:val="1"/>
+      <w:numFmt w:val="bullet"/>
+      <w:lvlText w:val="o"/>
+      <w:lvlJc w:val="left"/>
+      <w:pPr>
+        <w:ind w:left="4320" w:hanging="360"/>
+      </w:pPr>
+      <w:rPr>
+        <w:rFonts w:ascii="Courier New" w:hAnsi="Courier New" w:cs="Courier New" w:hint="default"/>
+      </w:rPr>
+    </w:lvl>
+    <w:lvl w:ilvl="5" w:tplc="04090005" w:tentative="1">
+      <w:start w:val="1"/>
+      <w:numFmt w:val="bullet"/>
+      <w:lvlText w:val=""/>
+      <w:lvlJc w:val="left"/>
+      <w:pPr>
+        <w:ind w:left="5040" w:hanging="360"/>
+      </w:pPr>
+      <w:rPr>
+        <w:rFonts w:ascii="Wingdings" w:hAnsi="Wingdings" w:hint="default"/>
+      </w:rPr>
+    </w:lvl>
+    <w:lvl w:ilvl="6" w:tplc="04090001" w:tentative="1">
+      <w:start w:val="1"/>
+      <w:numFmt w:val="bullet"/>
+      <w:lvlText w:val=""/>
+      <w:lvlJc w:val="left"/>
+      <w:pPr>
+        <w:ind w:left="5760" w:hanging="360"/>
+      </w:pPr>
+      <w:rPr>
+        <w:rFonts w:ascii="Symbol" w:hAnsi="Symbol" w:hint="default"/>
+      </w:rPr>
+    </w:lvl>
+    <w:lvl w:ilvl="7" w:tplc="04090003" w:tentative="1">
+      <w:start w:val="1"/>
+      <w:numFmt w:val="bullet"/>
+      <w:lvlText w:val="o"/>
+      <w:lvlJc w:val="left"/>
+      <w:pPr>
+        <w:ind w:left="6480" w:hanging="360"/>
+      </w:pPr>
+      <w:rPr>
+        <w:rFonts w:ascii="Courier New" w:hAnsi="Courier New" w:cs="Courier New" w:hint="default"/>
+      </w:rPr>
+    </w:lvl>
+    <w:lvl w:ilvl="8" w:tplc="04090005" w:tentative="1">
+      <w:start w:val="1"/>
+      <w:numFmt w:val="bullet"/>
+      <w:lvlText w:val=""/>
+      <w:lvlJc w:val="left"/>
+      <w:pPr>
+        <w:ind w:left="7200" w:hanging="360"/>
+      </w:pPr>
+      <w:rPr>
+        <w:rFonts w:ascii="Wingdings" w:hAnsi="Wingdings" w:hint="default"/>
+      </w:rPr>
+    </w:lvl>
+  </w:abstractNum>
+  <w:abstractNum w:abstractNumId="2" w15:restartNumberingAfterBreak="0">
     <w:nsid w:val="15895005"/>
     <w:multiLevelType w:val="hybridMultilevel"/>
     <w:tmpl w:val="4DA41988"/>
@@ -3244,7 +4556,7 @@
       </w:rPr>
     </w:lvl>
   </w:abstractNum>
-  <w:abstractNum w:abstractNumId="1" w15:restartNumberingAfterBreak="0">
+  <w:abstractNum w:abstractNumId="3" w15:restartNumberingAfterBreak="0">
     <w:nsid w:val="1DE523E6"/>
     <w:multiLevelType w:val="hybridMultilevel"/>
     <w:tmpl w:val="B46C49D0"/>
@@ -3356,7 +4668,7 @@
       </w:rPr>
     </w:lvl>
   </w:abstractNum>
-  <w:abstractNum w:abstractNumId="2" w15:restartNumberingAfterBreak="0">
+  <w:abstractNum w:abstractNumId="4" w15:restartNumberingAfterBreak="0">
     <w:nsid w:val="30236CB2"/>
     <w:multiLevelType w:val="hybridMultilevel"/>
     <w:tmpl w:val="6D5CFFAE"/>
@@ -3469,7 +4781,120 @@
       </w:rPr>
     </w:lvl>
   </w:abstractNum>
-  <w:abstractNum w:abstractNumId="3" w15:restartNumberingAfterBreak="0">
+  <w:abstractNum w:abstractNumId="5" w15:restartNumberingAfterBreak="0">
+    <w:nsid w:val="47DB4DB7"/>
+    <w:multiLevelType w:val="hybridMultilevel"/>
+    <w:tmpl w:val="4D60ADDE"/>
+    <w:lvl w:ilvl="0" w:tplc="04090001">
+      <w:start w:val="1"/>
+      <w:numFmt w:val="bullet"/>
+      <w:lvlText w:val=""/>
+      <w:lvlJc w:val="left"/>
+      <w:pPr>
+        <w:ind w:left="1440" w:hanging="360"/>
+      </w:pPr>
+      <w:rPr>
+        <w:rFonts w:ascii="Symbol" w:hAnsi="Symbol" w:hint="default"/>
+      </w:rPr>
+    </w:lvl>
+    <w:lvl w:ilvl="1" w:tplc="04090003" w:tentative="1">
+      <w:start w:val="1"/>
+      <w:numFmt w:val="bullet"/>
+      <w:lvlText w:val="o"/>
+      <w:lvlJc w:val="left"/>
+      <w:pPr>
+        <w:ind w:left="2160" w:hanging="360"/>
+      </w:pPr>
+      <w:rPr>
+        <w:rFonts w:ascii="Courier New" w:hAnsi="Courier New" w:cs="Courier New" w:hint="default"/>
+      </w:rPr>
+    </w:lvl>
+    <w:lvl w:ilvl="2" w:tplc="04090005" w:tentative="1">
+      <w:start w:val="1"/>
+      <w:numFmt w:val="bullet"/>
+      <w:lvlText w:val=""/>
+      <w:lvlJc w:val="left"/>
+      <w:pPr>
+        <w:ind w:left="2880" w:hanging="360"/>
+      </w:pPr>
+      <w:rPr>
+        <w:rFonts w:ascii="Wingdings" w:hAnsi="Wingdings" w:hint="default"/>
+      </w:rPr>
+    </w:lvl>
+    <w:lvl w:ilvl="3" w:tplc="04090001" w:tentative="1">
+      <w:start w:val="1"/>
+      <w:numFmt w:val="bullet"/>
+      <w:lvlText w:val=""/>
+      <w:lvlJc w:val="left"/>
+      <w:pPr>
+        <w:ind w:left="3600" w:hanging="360"/>
+      </w:pPr>
+      <w:rPr>
+        <w:rFonts w:ascii="Symbol" w:hAnsi="Symbol" w:hint="default"/>
+      </w:rPr>
+    </w:lvl>
+    <w:lvl w:ilvl="4" w:tplc="04090003" w:tentative="1">
+      <w:start w:val="1"/>
+      <w:numFmt w:val="bullet"/>
+      <w:lvlText w:val="o"/>
+      <w:lvlJc w:val="left"/>
+      <w:pPr>
+        <w:ind w:left="4320" w:hanging="360"/>
+      </w:pPr>
+      <w:rPr>
+        <w:rFonts w:ascii="Courier New" w:hAnsi="Courier New" w:cs="Courier New" w:hint="default"/>
+      </w:rPr>
+    </w:lvl>
+    <w:lvl w:ilvl="5" w:tplc="04090005" w:tentative="1">
+      <w:start w:val="1"/>
+      <w:numFmt w:val="bullet"/>
+      <w:lvlText w:val=""/>
+      <w:lvlJc w:val="left"/>
+      <w:pPr>
+        <w:ind w:left="5040" w:hanging="360"/>
+      </w:pPr>
+      <w:rPr>
+        <w:rFonts w:ascii="Wingdings" w:hAnsi="Wingdings" w:hint="default"/>
+      </w:rPr>
+    </w:lvl>
+    <w:lvl w:ilvl="6" w:tplc="04090001" w:tentative="1">
+      <w:start w:val="1"/>
+      <w:numFmt w:val="bullet"/>
+      <w:lvlText w:val=""/>
+      <w:lvlJc w:val="left"/>
+      <w:pPr>
+        <w:ind w:left="5760" w:hanging="360"/>
+      </w:pPr>
+      <w:rPr>
+        <w:rFonts w:ascii="Symbol" w:hAnsi="Symbol" w:hint="default"/>
+      </w:rPr>
+    </w:lvl>
+    <w:lvl w:ilvl="7" w:tplc="04090003" w:tentative="1">
+      <w:start w:val="1"/>
+      <w:numFmt w:val="bullet"/>
+      <w:lvlText w:val="o"/>
+      <w:lvlJc w:val="left"/>
+      <w:pPr>
+        <w:ind w:left="6480" w:hanging="360"/>
+      </w:pPr>
+      <w:rPr>
+        <w:rFonts w:ascii="Courier New" w:hAnsi="Courier New" w:cs="Courier New" w:hint="default"/>
+      </w:rPr>
+    </w:lvl>
+    <w:lvl w:ilvl="8" w:tplc="04090005" w:tentative="1">
+      <w:start w:val="1"/>
+      <w:numFmt w:val="bullet"/>
+      <w:lvlText w:val=""/>
+      <w:lvlJc w:val="left"/>
+      <w:pPr>
+        <w:ind w:left="7200" w:hanging="360"/>
+      </w:pPr>
+      <w:rPr>
+        <w:rFonts w:ascii="Wingdings" w:hAnsi="Wingdings" w:hint="default"/>
+      </w:rPr>
+    </w:lvl>
+  </w:abstractNum>
+  <w:abstractNum w:abstractNumId="6" w15:restartNumberingAfterBreak="0">
     <w:nsid w:val="481F0AEA"/>
     <w:multiLevelType w:val="hybridMultilevel"/>
     <w:tmpl w:val="B2D2B26E"/>
@@ -3582,7 +5007,120 @@
       </w:rPr>
     </w:lvl>
   </w:abstractNum>
-  <w:abstractNum w:abstractNumId="4" w15:restartNumberingAfterBreak="0">
+  <w:abstractNum w:abstractNumId="7" w15:restartNumberingAfterBreak="0">
+    <w:nsid w:val="54922EF8"/>
+    <w:multiLevelType w:val="hybridMultilevel"/>
+    <w:tmpl w:val="58DC40B4"/>
+    <w:lvl w:ilvl="0" w:tplc="04090001">
+      <w:start w:val="1"/>
+      <w:numFmt w:val="bullet"/>
+      <w:lvlText w:val=""/>
+      <w:lvlJc w:val="left"/>
+      <w:pPr>
+        <w:ind w:left="1440" w:hanging="360"/>
+      </w:pPr>
+      <w:rPr>
+        <w:rFonts w:ascii="Symbol" w:hAnsi="Symbol" w:hint="default"/>
+      </w:rPr>
+    </w:lvl>
+    <w:lvl w:ilvl="1" w:tplc="04090003" w:tentative="1">
+      <w:start w:val="1"/>
+      <w:numFmt w:val="bullet"/>
+      <w:lvlText w:val="o"/>
+      <w:lvlJc w:val="left"/>
+      <w:pPr>
+        <w:ind w:left="2160" w:hanging="360"/>
+      </w:pPr>
+      <w:rPr>
+        <w:rFonts w:ascii="Courier New" w:hAnsi="Courier New" w:cs="Courier New" w:hint="default"/>
+      </w:rPr>
+    </w:lvl>
+    <w:lvl w:ilvl="2" w:tplc="04090005" w:tentative="1">
+      <w:start w:val="1"/>
+      <w:numFmt w:val="bullet"/>
+      <w:lvlText w:val=""/>
+      <w:lvlJc w:val="left"/>
+      <w:pPr>
+        <w:ind w:left="2880" w:hanging="360"/>
+      </w:pPr>
+      <w:rPr>
+        <w:rFonts w:ascii="Wingdings" w:hAnsi="Wingdings" w:hint="default"/>
+      </w:rPr>
+    </w:lvl>
+    <w:lvl w:ilvl="3" w:tplc="04090001" w:tentative="1">
+      <w:start w:val="1"/>
+      <w:numFmt w:val="bullet"/>
+      <w:lvlText w:val=""/>
+      <w:lvlJc w:val="left"/>
+      <w:pPr>
+        <w:ind w:left="3600" w:hanging="360"/>
+      </w:pPr>
+      <w:rPr>
+        <w:rFonts w:ascii="Symbol" w:hAnsi="Symbol" w:hint="default"/>
+      </w:rPr>
+    </w:lvl>
+    <w:lvl w:ilvl="4" w:tplc="04090003" w:tentative="1">
+      <w:start w:val="1"/>
+      <w:numFmt w:val="bullet"/>
+      <w:lvlText w:val="o"/>
+      <w:lvlJc w:val="left"/>
+      <w:pPr>
+        <w:ind w:left="4320" w:hanging="360"/>
+      </w:pPr>
+      <w:rPr>
+        <w:rFonts w:ascii="Courier New" w:hAnsi="Courier New" w:cs="Courier New" w:hint="default"/>
+      </w:rPr>
+    </w:lvl>
+    <w:lvl w:ilvl="5" w:tplc="04090005" w:tentative="1">
+      <w:start w:val="1"/>
+      <w:numFmt w:val="bullet"/>
+      <w:lvlText w:val=""/>
+      <w:lvlJc w:val="left"/>
+      <w:pPr>
+        <w:ind w:left="5040" w:hanging="360"/>
+      </w:pPr>
+      <w:rPr>
+        <w:rFonts w:ascii="Wingdings" w:hAnsi="Wingdings" w:hint="default"/>
+      </w:rPr>
+    </w:lvl>
+    <w:lvl w:ilvl="6" w:tplc="04090001" w:tentative="1">
+      <w:start w:val="1"/>
+      <w:numFmt w:val="bullet"/>
+      <w:lvlText w:val=""/>
+      <w:lvlJc w:val="left"/>
+      <w:pPr>
+        <w:ind w:left="5760" w:hanging="360"/>
+      </w:pPr>
+      <w:rPr>
+        <w:rFonts w:ascii="Symbol" w:hAnsi="Symbol" w:hint="default"/>
+      </w:rPr>
+    </w:lvl>
+    <w:lvl w:ilvl="7" w:tplc="04090003" w:tentative="1">
+      <w:start w:val="1"/>
+      <w:numFmt w:val="bullet"/>
+      <w:lvlText w:val="o"/>
+      <w:lvlJc w:val="left"/>
+      <w:pPr>
+        <w:ind w:left="6480" w:hanging="360"/>
+      </w:pPr>
+      <w:rPr>
+        <w:rFonts w:ascii="Courier New" w:hAnsi="Courier New" w:cs="Courier New" w:hint="default"/>
+      </w:rPr>
+    </w:lvl>
+    <w:lvl w:ilvl="8" w:tplc="04090005" w:tentative="1">
+      <w:start w:val="1"/>
+      <w:numFmt w:val="bullet"/>
+      <w:lvlText w:val=""/>
+      <w:lvlJc w:val="left"/>
+      <w:pPr>
+        <w:ind w:left="7200" w:hanging="360"/>
+      </w:pPr>
+      <w:rPr>
+        <w:rFonts w:ascii="Wingdings" w:hAnsi="Wingdings" w:hint="default"/>
+      </w:rPr>
+    </w:lvl>
+  </w:abstractNum>
+  <w:abstractNum w:abstractNumId="8" w15:restartNumberingAfterBreak="0">
     <w:nsid w:val="60961717"/>
     <w:multiLevelType w:val="hybridMultilevel"/>
     <w:tmpl w:val="1AA486CC"/>
@@ -3695,7 +5233,93 @@
       </w:rPr>
     </w:lvl>
   </w:abstractNum>
-  <w:abstractNum w:abstractNumId="5" w15:restartNumberingAfterBreak="0">
+  <w:abstractNum w:abstractNumId="9" w15:restartNumberingAfterBreak="0">
+    <w:nsid w:val="6F8C2B3C"/>
+    <w:multiLevelType w:val="hybridMultilevel"/>
+    <w:tmpl w:val="99944550"/>
+    <w:lvl w:ilvl="0" w:tplc="0409000F">
+      <w:start w:val="1"/>
+      <w:numFmt w:val="decimal"/>
+      <w:lvlText w:val="%1."/>
+      <w:lvlJc w:val="left"/>
+      <w:pPr>
+        <w:ind w:left="1440" w:hanging="360"/>
+      </w:pPr>
+    </w:lvl>
+    <w:lvl w:ilvl="1" w:tplc="04090019" w:tentative="1">
+      <w:start w:val="1"/>
+      <w:numFmt w:val="lowerLetter"/>
+      <w:lvlText w:val="%2."/>
+      <w:lvlJc w:val="left"/>
+      <w:pPr>
+        <w:ind w:left="2160" w:hanging="360"/>
+      </w:pPr>
+    </w:lvl>
+    <w:lvl w:ilvl="2" w:tplc="0409001B" w:tentative="1">
+      <w:start w:val="1"/>
+      <w:numFmt w:val="lowerRoman"/>
+      <w:lvlText w:val="%3."/>
+      <w:lvlJc w:val="right"/>
+      <w:pPr>
+        <w:ind w:left="2880" w:hanging="180"/>
+      </w:pPr>
+    </w:lvl>
+    <w:lvl w:ilvl="3" w:tplc="0409000F" w:tentative="1">
+      <w:start w:val="1"/>
+      <w:numFmt w:val="decimal"/>
+      <w:lvlText w:val="%4."/>
+      <w:lvlJc w:val="left"/>
+      <w:pPr>
+        <w:ind w:left="3600" w:hanging="360"/>
+      </w:pPr>
+    </w:lvl>
+    <w:lvl w:ilvl="4" w:tplc="04090019" w:tentative="1">
+      <w:start w:val="1"/>
+      <w:numFmt w:val="lowerLetter"/>
+      <w:lvlText w:val="%5."/>
+      <w:lvlJc w:val="left"/>
+      <w:pPr>
+        <w:ind w:left="4320" w:hanging="360"/>
+      </w:pPr>
+    </w:lvl>
+    <w:lvl w:ilvl="5" w:tplc="0409001B" w:tentative="1">
+      <w:start w:val="1"/>
+      <w:numFmt w:val="lowerRoman"/>
+      <w:lvlText w:val="%6."/>
+      <w:lvlJc w:val="right"/>
+      <w:pPr>
+        <w:ind w:left="5040" w:hanging="180"/>
+      </w:pPr>
+    </w:lvl>
+    <w:lvl w:ilvl="6" w:tplc="0409000F" w:tentative="1">
+      <w:start w:val="1"/>
+      <w:numFmt w:val="decimal"/>
+      <w:lvlText w:val="%7."/>
+      <w:lvlJc w:val="left"/>
+      <w:pPr>
+        <w:ind w:left="5760" w:hanging="360"/>
+      </w:pPr>
+    </w:lvl>
+    <w:lvl w:ilvl="7" w:tplc="04090019" w:tentative="1">
+      <w:start w:val="1"/>
+      <w:numFmt w:val="lowerLetter"/>
+      <w:lvlText w:val="%8."/>
+      <w:lvlJc w:val="left"/>
+      <w:pPr>
+        <w:ind w:left="6480" w:hanging="360"/>
+      </w:pPr>
+    </w:lvl>
+    <w:lvl w:ilvl="8" w:tplc="0409001B" w:tentative="1">
+      <w:start w:val="1"/>
+      <w:numFmt w:val="lowerRoman"/>
+      <w:lvlText w:val="%9."/>
+      <w:lvlJc w:val="right"/>
+      <w:pPr>
+        <w:ind w:left="7200" w:hanging="180"/>
+      </w:pPr>
+    </w:lvl>
+  </w:abstractNum>
+  <w:abstractNum w:abstractNumId="10" w15:restartNumberingAfterBreak="0">
     <w:nsid w:val="768E7A36"/>
     <w:multiLevelType w:val="hybridMultilevel"/>
     <w:tmpl w:val="0AF0EA86"/>
@@ -3785,22 +5409,37 @@
     </w:lvl>
   </w:abstractNum>
   <w:num w:numId="1" w16cid:durableId="1565529178">
+    <w:abstractNumId w:val="10"/>
+  </w:num>
+  <w:num w:numId="2" w16cid:durableId="2040355193">
+    <w:abstractNumId w:val="6"/>
+  </w:num>
+  <w:num w:numId="3" w16cid:durableId="1742410452">
+    <w:abstractNumId w:val="2"/>
+  </w:num>
+  <w:num w:numId="4" w16cid:durableId="200481654">
+    <w:abstractNumId w:val="3"/>
+  </w:num>
+  <w:num w:numId="5" w16cid:durableId="627206443">
+    <w:abstractNumId w:val="8"/>
+  </w:num>
+  <w:num w:numId="6" w16cid:durableId="92168809">
+    <w:abstractNumId w:val="4"/>
+  </w:num>
+  <w:num w:numId="7" w16cid:durableId="470833363">
+    <w:abstractNumId w:val="9"/>
+  </w:num>
+  <w:num w:numId="8" w16cid:durableId="1086726973">
+    <w:abstractNumId w:val="1"/>
+  </w:num>
+  <w:num w:numId="9" w16cid:durableId="382949159">
     <w:abstractNumId w:val="5"/>
   </w:num>
-  <w:num w:numId="2" w16cid:durableId="2040355193">
-    <w:abstractNumId w:val="3"/>
+  <w:num w:numId="10" w16cid:durableId="591401750">
+    <w:abstractNumId w:val="7"/>
   </w:num>
-  <w:num w:numId="3" w16cid:durableId="1742410452">
+  <w:num w:numId="11" w16cid:durableId="620956702">
     <w:abstractNumId w:val="0"/>
-  </w:num>
-  <w:num w:numId="4" w16cid:durableId="200481654">
-    <w:abstractNumId w:val="1"/>
-  </w:num>
-  <w:num w:numId="5" w16cid:durableId="627206443">
-    <w:abstractNumId w:val="4"/>
-  </w:num>
-  <w:num w:numId="6" w16cid:durableId="92168809">
-    <w:abstractNumId w:val="2"/>
   </w:num>
 </w:numbering>
 </file>

</xml_diff>